<commit_message>
First version of output working
</commit_message>
<xml_diff>
--- a/parsing/filled_template.docx
+++ b/parsing/filled_template.docx
@@ -248,25 +248,23 @@
           <w:szCs w:val="44"/>
           <w:lang w:val="en-US"/>
         </w:rPr>
-        <w:t>[</w:t>
-      </w:r>
-      <w:r>
-        <w:rPr>
-          <w:rFonts w:ascii="Calibri" w:eastAsia="Calibri" w:hAnsi="Calibri" w:cs="Calibri"/>
-          <w:sz w:val="44"/>
-          <w:szCs w:val="44"/>
-          <w:lang w:val="en-US"/>
-        </w:rPr>
-        <w:t>court.name</w:t>
-      </w:r>
-      <w:r>
-        <w:rPr>
-          <w:rFonts w:ascii="Calibri" w:eastAsia="Calibri" w:hAnsi="Calibri" w:cs="Calibri"/>
-          <w:sz w:val="44"/>
-          <w:szCs w:val="44"/>
-          <w:lang w:val="en-US"/>
-        </w:rPr>
-        <w:t>]</w:t>
+        <w:t>Zivilgericht Basel-Stadt</w:t>
+      </w:r>
+      <w:r>
+        <w:rPr>
+          <w:rFonts w:ascii="Calibri" w:eastAsia="Calibri" w:hAnsi="Calibri" w:cs="Calibri"/>
+          <w:sz w:val="44"/>
+          <w:szCs w:val="44"/>
+          <w:lang w:val="en-US"/>
+        </w:rPr>
+      </w:r>
+      <w:r>
+        <w:rPr>
+          <w:rFonts w:ascii="Calibri" w:eastAsia="Calibri" w:hAnsi="Calibri" w:cs="Calibri"/>
+          <w:sz w:val="44"/>
+          <w:szCs w:val="44"/>
+          <w:lang w:val="en-US"/>
+        </w:rPr>
       </w:r>
     </w:p>
     <w:p>
@@ -287,25 +285,27 @@
           <w:szCs w:val="44"/>
           <w:lang w:val="en-US"/>
         </w:rPr>
-        <w:t>[</w:t>
-      </w:r>
-      <w:r>
-        <w:rPr>
-          <w:rFonts w:ascii="Calibri" w:eastAsia="Calibri" w:hAnsi="Calibri" w:cs="Calibri"/>
-          <w:sz w:val="44"/>
-          <w:szCs w:val="44"/>
-          <w:lang w:val="en-US"/>
-        </w:rPr>
-        <w:t>court.address</w:t>
-      </w:r>
-      <w:r>
-        <w:rPr>
-          <w:rFonts w:ascii="Calibri" w:eastAsia="Calibri" w:hAnsi="Calibri" w:cs="Calibri"/>
-          <w:sz w:val="44"/>
-          <w:szCs w:val="44"/>
-          <w:lang w:val="en-US"/>
-        </w:rPr>
-        <w:t>]</w:t>
+        <w:t>Bäumleingasse 5,</w:t>
+        <w:br/>
+        <w:t>Postfach 964,</w:t>
+        <w:br/>
+        <w:t>4001 Basel</w:t>
+      </w:r>
+      <w:r>
+        <w:rPr>
+          <w:rFonts w:ascii="Calibri" w:eastAsia="Calibri" w:hAnsi="Calibri" w:cs="Calibri"/>
+          <w:sz w:val="44"/>
+          <w:szCs w:val="44"/>
+          <w:lang w:val="en-US"/>
+        </w:rPr>
+      </w:r>
+      <w:r>
+        <w:rPr>
+          <w:rFonts w:ascii="Calibri" w:eastAsia="Calibri" w:hAnsi="Calibri" w:cs="Calibri"/>
+          <w:sz w:val="44"/>
+          <w:szCs w:val="44"/>
+          <w:lang w:val="en-US"/>
+        </w:rPr>
       </w:r>
     </w:p>
     <w:p>
@@ -567,7 +567,7 @@
           <w:szCs w:val="38"/>
           <w:lang w:val="en-US"/>
         </w:rPr>
-        <w:t>[</w:t>
+        <w:t>Müller &amp; Janser AG, Scheideggstrasse 66, 8002 Zürich</w:t>
       </w:r>
       <w:r>
         <w:rPr>
@@ -578,7 +578,6 @@
           <w:szCs w:val="38"/>
           <w:lang w:val="en-US"/>
         </w:rPr>
-        <w:t>plaintiff.name</w:t>
       </w:r>
       <w:r>
         <w:rPr>
@@ -589,7 +588,6 @@
           <w:szCs w:val="38"/>
           <w:lang w:val="en-US"/>
         </w:rPr>
-        <w:t>]</w:t>
       </w:r>
       <w:r>
         <w:rPr>
@@ -600,43 +598,38 @@
           <w:szCs w:val="38"/>
           <w:lang w:val="en-US"/>
         </w:rPr>
-        <w:t>,</w:t>
-      </w:r>
-      <w:r>
-        <w:rPr>
-          <w:rFonts w:ascii="Calibri" w:eastAsia="Calibri" w:hAnsi="Calibri" w:cs="Calibri"/>
-          <w:sz w:val="38"/>
-          <w:szCs w:val="38"/>
-          <w:lang w:val="en-US"/>
-        </w:rPr>
-        <w:t xml:space="preserve"> </w:t>
-      </w:r>
-      <w:r>
-        <w:rPr>
-          <w:rFonts w:ascii="Calibri" w:eastAsia="Calibri" w:hAnsi="Calibri" w:cs="Calibri"/>
-          <w:sz w:val="38"/>
-          <w:szCs w:val="38"/>
-          <w:lang w:val="en-US"/>
-        </w:rPr>
-        <w:t>[</w:t>
-      </w:r>
-      <w:r>
-        <w:rPr>
-          <w:rFonts w:ascii="Calibri" w:eastAsia="Calibri" w:hAnsi="Calibri" w:cs="Calibri"/>
-          <w:sz w:val="38"/>
-          <w:szCs w:val="38"/>
-          <w:lang w:val="en-US"/>
-        </w:rPr>
-        <w:t>plaintiff.info</w:t>
-      </w:r>
-      <w:r>
-        <w:rPr>
-          <w:rFonts w:ascii="Calibri" w:eastAsia="Calibri" w:hAnsi="Calibri" w:cs="Calibri"/>
-          <w:sz w:val="38"/>
-          <w:szCs w:val="38"/>
-          <w:lang w:val="en-US"/>
-        </w:rPr>
-        <w:t>]</w:t>
+      </w:r>
+      <w:r>
+        <w:rPr>
+          <w:rFonts w:ascii="Calibri" w:eastAsia="Calibri" w:hAnsi="Calibri" w:cs="Calibri"/>
+          <w:sz w:val="38"/>
+          <w:szCs w:val="38"/>
+          <w:lang w:val="en-US"/>
+        </w:rPr>
+      </w:r>
+      <w:r>
+        <w:rPr>
+          <w:rFonts w:ascii="Calibri" w:eastAsia="Calibri" w:hAnsi="Calibri" w:cs="Calibri"/>
+          <w:sz w:val="38"/>
+          <w:szCs w:val="38"/>
+          <w:lang w:val="en-US"/>
+        </w:rPr>
+      </w:r>
+      <w:r>
+        <w:rPr>
+          <w:rFonts w:ascii="Calibri" w:eastAsia="Calibri" w:hAnsi="Calibri" w:cs="Calibri"/>
+          <w:sz w:val="38"/>
+          <w:szCs w:val="38"/>
+          <w:lang w:val="en-US"/>
+        </w:rPr>
+      </w:r>
+      <w:r>
+        <w:rPr>
+          <w:rFonts w:ascii="Calibri" w:eastAsia="Calibri" w:hAnsi="Calibri" w:cs="Calibri"/>
+          <w:sz w:val="38"/>
+          <w:szCs w:val="38"/>
+          <w:lang w:val="en-US"/>
+        </w:rPr>
       </w:r>
     </w:p>
     <w:p>
@@ -686,7 +679,7 @@
           <w:szCs w:val="37"/>
           <w:lang w:val="en-US"/>
         </w:rPr>
-        <w:t>[</w:t>
+        <w:t>vetreten durch RA Dr. Sandro Maurer, Erzenbergstrasse 51, Postfach, 4410 Liestal</w:t>
       </w:r>
       <w:r>
         <w:rPr>
@@ -695,7 +688,6 @@
           <w:szCs w:val="37"/>
           <w:lang w:val="en-US"/>
         </w:rPr>
-        <w:t>plaintiff.representative</w:t>
       </w:r>
       <w:r>
         <w:rPr>
@@ -704,7 +696,6 @@
           <w:szCs w:val="37"/>
           <w:lang w:val="en-US"/>
         </w:rPr>
-        <w:t>]</w:t>
       </w:r>
     </w:p>
     <w:p>
@@ -752,7 +743,7 @@
           <w:szCs w:val="38"/>
           <w:lang w:val="en-US"/>
         </w:rPr>
-        <w:t>[</w:t>
+        <w:t>Peter Meister, Werbegrafiker, Klingentalstsrasse 41, Postfach 120, 4057 Basel</w:t>
       </w:r>
       <w:r>
         <w:rPr>
@@ -763,7 +754,6 @@
           <w:szCs w:val="38"/>
           <w:lang w:val="en-US"/>
         </w:rPr>
-        <w:t>defendant.name</w:t>
       </w:r>
       <w:r>
         <w:rPr>
@@ -774,43 +764,38 @@
           <w:szCs w:val="38"/>
           <w:lang w:val="en-US"/>
         </w:rPr>
-        <w:t>]</w:t>
-      </w:r>
-      <w:r>
-        <w:rPr>
-          <w:rFonts w:ascii="Calibri" w:eastAsia="Calibri" w:hAnsi="Calibri" w:cs="Calibri"/>
-          <w:sz w:val="38"/>
-          <w:szCs w:val="38"/>
-          <w:lang w:val="en-US"/>
-        </w:rPr>
-        <w:t xml:space="preserve">, </w:t>
-      </w:r>
-      <w:r>
-        <w:rPr>
-          <w:rFonts w:ascii="Calibri" w:eastAsia="Calibri" w:hAnsi="Calibri" w:cs="Calibri"/>
-          <w:sz w:val="38"/>
-          <w:szCs w:val="38"/>
-          <w:lang w:val="en-US"/>
-        </w:rPr>
-        <w:t>[</w:t>
-      </w:r>
-      <w:r>
-        <w:rPr>
-          <w:rFonts w:ascii="Calibri" w:eastAsia="Calibri" w:hAnsi="Calibri" w:cs="Calibri"/>
-          <w:sz w:val="38"/>
-          <w:szCs w:val="38"/>
-          <w:lang w:val="en-US"/>
-        </w:rPr>
-        <w:t>defendant.info</w:t>
-      </w:r>
-      <w:r>
-        <w:rPr>
-          <w:rFonts w:ascii="Calibri" w:eastAsia="Calibri" w:hAnsi="Calibri" w:cs="Calibri"/>
-          <w:sz w:val="38"/>
-          <w:szCs w:val="38"/>
-          <w:lang w:val="en-US"/>
-        </w:rPr>
-        <w:t>]</w:t>
+      </w:r>
+      <w:r>
+        <w:rPr>
+          <w:rFonts w:ascii="Calibri" w:eastAsia="Calibri" w:hAnsi="Calibri" w:cs="Calibri"/>
+          <w:sz w:val="38"/>
+          <w:szCs w:val="38"/>
+          <w:lang w:val="en-US"/>
+        </w:rPr>
+      </w:r>
+      <w:r>
+        <w:rPr>
+          <w:rFonts w:ascii="Calibri" w:eastAsia="Calibri" w:hAnsi="Calibri" w:cs="Calibri"/>
+          <w:sz w:val="38"/>
+          <w:szCs w:val="38"/>
+          <w:lang w:val="en-US"/>
+        </w:rPr>
+      </w:r>
+      <w:r>
+        <w:rPr>
+          <w:rFonts w:ascii="Calibri" w:eastAsia="Calibri" w:hAnsi="Calibri" w:cs="Calibri"/>
+          <w:sz w:val="38"/>
+          <w:szCs w:val="38"/>
+          <w:lang w:val="en-US"/>
+        </w:rPr>
+      </w:r>
+      <w:r>
+        <w:rPr>
+          <w:rFonts w:ascii="Calibri" w:eastAsia="Calibri" w:hAnsi="Calibri" w:cs="Calibri"/>
+          <w:sz w:val="38"/>
+          <w:szCs w:val="38"/>
+          <w:lang w:val="en-US"/>
+        </w:rPr>
       </w:r>
     </w:p>
     <w:p>
@@ -851,25 +836,23 @@
           <w:szCs w:val="38"/>
           <w:lang w:val="en-US"/>
         </w:rPr>
-        <w:t>[</w:t>
-      </w:r>
-      <w:r>
-        <w:rPr>
-          <w:rFonts w:ascii="Calibri" w:eastAsia="Calibri" w:hAnsi="Calibri" w:cs="Calibri"/>
-          <w:sz w:val="38"/>
-          <w:szCs w:val="38"/>
-          <w:lang w:val="en-US"/>
-        </w:rPr>
-        <w:t>defendant.representative</w:t>
-      </w:r>
-      <w:r>
-        <w:rPr>
-          <w:rFonts w:ascii="Calibri" w:eastAsia="Calibri" w:hAnsi="Calibri" w:cs="Calibri"/>
-          <w:sz w:val="38"/>
-          <w:szCs w:val="38"/>
-          <w:lang w:val="en-US"/>
-        </w:rPr>
-        <w:t>]</w:t>
+        <w:t>vetreten durch RA Dr. Mark Sacher, Sacher Rechtsanwälte, Freie Strasse 45, Postfach, 4001 Basel</w:t>
+      </w:r>
+      <w:r>
+        <w:rPr>
+          <w:rFonts w:ascii="Calibri" w:eastAsia="Calibri" w:hAnsi="Calibri" w:cs="Calibri"/>
+          <w:sz w:val="38"/>
+          <w:szCs w:val="38"/>
+          <w:lang w:val="en-US"/>
+        </w:rPr>
+      </w:r>
+      <w:r>
+        <w:rPr>
+          <w:rFonts w:ascii="Calibri" w:eastAsia="Calibri" w:hAnsi="Calibri" w:cs="Calibri"/>
+          <w:sz w:val="38"/>
+          <w:szCs w:val="38"/>
+          <w:lang w:val="en-US"/>
+        </w:rPr>
       </w:r>
     </w:p>
     <w:p>
@@ -1096,25 +1079,23 @@
           <w:szCs w:val="44"/>
           <w:lang w:val="en-US"/>
         </w:rPr>
-        <w:t>[</w:t>
-      </w:r>
-      <w:r>
-        <w:rPr>
-          <w:rFonts w:ascii="Calibri" w:eastAsia="Calibri" w:hAnsi="Calibri" w:cs="Calibri"/>
-          <w:sz w:val="44"/>
-          <w:szCs w:val="44"/>
-          <w:lang w:val="en-US"/>
-        </w:rPr>
-        <w:t>counter</w:t>
-      </w:r>
-      <w:r>
-        <w:rPr>
-          <w:rFonts w:ascii="Calibri" w:eastAsia="Calibri" w:hAnsi="Calibri" w:cs="Calibri"/>
-          <w:sz w:val="44"/>
-          <w:szCs w:val="44"/>
-          <w:lang w:val="en-US"/>
-        </w:rPr>
-        <w:t>]</w:t>
+        <w:t>Counter arguments</w:t>
+      </w:r>
+      <w:r>
+        <w:rPr>
+          <w:rFonts w:ascii="Calibri" w:eastAsia="Calibri" w:hAnsi="Calibri" w:cs="Calibri"/>
+          <w:sz w:val="44"/>
+          <w:szCs w:val="44"/>
+          <w:lang w:val="en-US"/>
+        </w:rPr>
+      </w:r>
+      <w:r>
+        <w:rPr>
+          <w:rFonts w:ascii="Calibri" w:eastAsia="Calibri" w:hAnsi="Calibri" w:cs="Calibri"/>
+          <w:sz w:val="44"/>
+          <w:szCs w:val="44"/>
+          <w:lang w:val="en-US"/>
+        </w:rPr>
       </w:r>
     </w:p>
     <w:p>
@@ -1219,25 +1200,23 @@
           <w:szCs w:val="44"/>
           <w:lang w:val="en-US"/>
         </w:rPr>
-        <w:t>[</w:t>
-      </w:r>
-      <w:r>
-        <w:rPr>
-          <w:rFonts w:ascii="Calibri" w:eastAsia="Calibri" w:hAnsi="Calibri" w:cs="Calibri"/>
-          <w:sz w:val="44"/>
-          <w:szCs w:val="44"/>
-          <w:lang w:val="en-US"/>
-        </w:rPr>
-        <w:t>formelles</w:t>
-      </w:r>
-      <w:r>
-        <w:rPr>
-          <w:rFonts w:ascii="Calibri" w:eastAsia="Calibri" w:hAnsi="Calibri" w:cs="Calibri"/>
-          <w:sz w:val="44"/>
-          <w:szCs w:val="44"/>
-          <w:lang w:val="en-US"/>
-        </w:rPr>
-        <w:t>]</w:t>
+        <w:t>Formelles dummy</w:t>
+      </w:r>
+      <w:r>
+        <w:rPr>
+          <w:rFonts w:ascii="Calibri" w:eastAsia="Calibri" w:hAnsi="Calibri" w:cs="Calibri"/>
+          <w:sz w:val="44"/>
+          <w:szCs w:val="44"/>
+          <w:lang w:val="en-US"/>
+        </w:rPr>
+      </w:r>
+      <w:r>
+        <w:rPr>
+          <w:rFonts w:ascii="Calibri" w:eastAsia="Calibri" w:hAnsi="Calibri" w:cs="Calibri"/>
+          <w:sz w:val="44"/>
+          <w:szCs w:val="44"/>
+          <w:lang w:val="en-US"/>
+        </w:rPr>
       </w:r>
     </w:p>
     <w:p>
@@ -1329,7 +1308,7 @@
           <w:sz w:val="48"/>
           <w:szCs w:val="48"/>
         </w:rPr>
-        <w:t>[</w:t>
+        <w:t>Materielles</w:t>
       </w:r>
       <w:r>
         <w:rPr>
@@ -1337,7 +1316,6 @@
           <w:sz w:val="48"/>
           <w:szCs w:val="48"/>
         </w:rPr>
-        <w:t>materielles</w:t>
       </w:r>
       <w:r>
         <w:rPr>
@@ -1345,7 +1323,6 @@
           <w:sz w:val="48"/>
           <w:szCs w:val="48"/>
         </w:rPr>
-        <w:t>]</w:t>
       </w:r>
     </w:p>
     <w:p>
@@ -1485,23 +1462,21 @@
           <w:sz w:val="44"/>
           <w:szCs w:val="44"/>
         </w:rPr>
-        <w:t>[</w:t>
-      </w:r>
-      <w:r>
-        <w:rPr>
-          <w:rFonts w:ascii="Calibri" w:eastAsia="Calibri" w:hAnsi="Calibri" w:cs="Calibri"/>
-          <w:sz w:val="44"/>
-          <w:szCs w:val="44"/>
-        </w:rPr>
-        <w:t>representative.name</w:t>
-      </w:r>
-      <w:r>
-        <w:rPr>
-          <w:rFonts w:ascii="Calibri" w:eastAsia="Calibri" w:hAnsi="Calibri" w:cs="Calibri"/>
-          <w:sz w:val="44"/>
-          <w:szCs w:val="44"/>
-        </w:rPr>
-        <w:t xml:space="preserve">] </w:t>
+        <w:t xml:space="preserve">Dr. Mark Sacher </w:t>
+      </w:r>
+      <w:r>
+        <w:rPr>
+          <w:rFonts w:ascii="Calibri" w:eastAsia="Calibri" w:hAnsi="Calibri" w:cs="Calibri"/>
+          <w:sz w:val="44"/>
+          <w:szCs w:val="44"/>
+        </w:rPr>
+      </w:r>
+      <w:r>
+        <w:rPr>
+          <w:rFonts w:ascii="Calibri" w:eastAsia="Calibri" w:hAnsi="Calibri" w:cs="Calibri"/>
+          <w:sz w:val="44"/>
+          <w:szCs w:val="44"/>
+        </w:rPr>
       </w:r>
     </w:p>
     <w:p>

</xml_diff>

<commit_message>
Updated output, way cleaner and keeps format intact
</commit_message>
<xml_diff>
--- a/parsing/filled_template.docx
+++ b/parsing/filled_template.docx
@@ -266,6 +266,22 @@
           <w:lang w:val="en-US"/>
         </w:rPr>
       </w:r>
+      <w:r>
+        <w:rPr>
+          <w:rFonts w:ascii="Calibri" w:eastAsia="Calibri" w:hAnsi="Calibri" w:cs="Calibri"/>
+          <w:sz w:val="44"/>
+          <w:szCs w:val="44"/>
+          <w:lang w:val="en-US"/>
+        </w:rPr>
+      </w:r>
+      <w:r>
+        <w:rPr>
+          <w:rFonts w:ascii="Calibri" w:eastAsia="Calibri" w:hAnsi="Calibri" w:cs="Calibri"/>
+          <w:sz w:val="44"/>
+          <w:szCs w:val="44"/>
+          <w:lang w:val="en-US"/>
+        </w:rPr>
+      </w:r>
     </w:p>
     <w:p>
       <w:pPr>
@@ -307,6 +323,22 @@
           <w:lang w:val="en-US"/>
         </w:rPr>
       </w:r>
+      <w:r>
+        <w:rPr>
+          <w:rFonts w:ascii="Calibri" w:eastAsia="Calibri" w:hAnsi="Calibri" w:cs="Calibri"/>
+          <w:sz w:val="44"/>
+          <w:szCs w:val="44"/>
+          <w:lang w:val="en-US"/>
+        </w:rPr>
+      </w:r>
+      <w:r>
+        <w:rPr>
+          <w:rFonts w:ascii="Calibri" w:eastAsia="Calibri" w:hAnsi="Calibri" w:cs="Calibri"/>
+          <w:sz w:val="44"/>
+          <w:szCs w:val="44"/>
+          <w:lang w:val="en-US"/>
+        </w:rPr>
+      </w:r>
     </w:p>
     <w:p>
       <w:pPr>
@@ -383,6 +415,8 @@
           <w:lang w:val="en-US"/>
         </w:rPr>
         <w:sectPr>
+          <w:headerReference w:type="default" r:id="rId9"/>
+          <w:footerReference w:type="default" r:id="rId10"/>
           <w:pgSz w:w="14400" w:h="10800" w:orient="landscape"/>
           <w:pgMar w:top="348" w:right="1300" w:bottom="1440" w:left="980" w:header="0" w:footer="0" w:gutter="0"/>
           <w:cols w:space="720" w:equalWidth="0">
@@ -567,7 +601,7 @@
           <w:szCs w:val="38"/>
           <w:lang w:val="en-US"/>
         </w:rPr>
-        <w:t>Müller &amp; Janser AG, Scheideggstrasse 66, 8002 Zürich</w:t>
+        <w:t>Müller &amp; Janser AG</w:t>
       </w:r>
       <w:r>
         <w:rPr>
@@ -602,64 +636,103 @@
       <w:r>
         <w:rPr>
           <w:rFonts w:ascii="Calibri" w:eastAsia="Calibri" w:hAnsi="Calibri" w:cs="Calibri"/>
-          <w:sz w:val="38"/>
-          <w:szCs w:val="38"/>
-          <w:lang w:val="en-US"/>
-        </w:rPr>
-      </w:r>
-      <w:r>
-        <w:rPr>
-          <w:rFonts w:ascii="Calibri" w:eastAsia="Calibri" w:hAnsi="Calibri" w:cs="Calibri"/>
-          <w:sz w:val="38"/>
-          <w:szCs w:val="38"/>
-          <w:lang w:val="en-US"/>
-        </w:rPr>
-      </w:r>
-      <w:r>
-        <w:rPr>
-          <w:rFonts w:ascii="Calibri" w:eastAsia="Calibri" w:hAnsi="Calibri" w:cs="Calibri"/>
-          <w:sz w:val="38"/>
-          <w:szCs w:val="38"/>
-          <w:lang w:val="en-US"/>
-        </w:rPr>
-      </w:r>
-      <w:r>
-        <w:rPr>
-          <w:rFonts w:ascii="Calibri" w:eastAsia="Calibri" w:hAnsi="Calibri" w:cs="Calibri"/>
-          <w:sz w:val="38"/>
-          <w:szCs w:val="38"/>
-          <w:lang w:val="en-US"/>
-        </w:rPr>
-      </w:r>
-    </w:p>
-    <w:p>
-      <w:pPr>
-        <w:spacing w:line="53" w:lineRule="exact"/>
-        <w:rPr>
-          <w:sz w:val="20"/>
-          <w:szCs w:val="20"/>
-          <w:lang w:val="en-US"/>
-        </w:rPr>
-      </w:pPr>
-    </w:p>
-    <w:p>
-      <w:pPr>
-        <w:ind w:left="8640"/>
-        <w:rPr>
-          <w:sz w:val="20"/>
-          <w:szCs w:val="20"/>
-          <w:lang w:val="en-US"/>
-        </w:rPr>
-      </w:pPr>
-      <w:r>
-        <w:rPr>
-          <w:rFonts w:ascii="Calibri" w:eastAsia="Calibri" w:hAnsi="Calibri" w:cs="Calibri"/>
           <w:b/>
           <w:bCs/>
           <w:sz w:val="38"/>
           <w:szCs w:val="38"/>
           <w:lang w:val="en-US"/>
         </w:rPr>
+      </w:r>
+      <w:r>
+        <w:rPr>
+          <w:rFonts w:ascii="Calibri" w:eastAsia="Calibri" w:hAnsi="Calibri" w:cs="Calibri"/>
+          <w:b/>
+          <w:bCs/>
+          <w:sz w:val="38"/>
+          <w:szCs w:val="38"/>
+          <w:lang w:val="en-US"/>
+        </w:rPr>
+        <w:t>,</w:t>
+      </w:r>
+      <w:r>
+        <w:rPr>
+          <w:rFonts w:ascii="Calibri" w:eastAsia="Calibri" w:hAnsi="Calibri" w:cs="Calibri"/>
+          <w:sz w:val="38"/>
+          <w:szCs w:val="38"/>
+          <w:lang w:val="en-US"/>
+        </w:rPr>
+        <w:t xml:space="preserve"> </w:t>
+      </w:r>
+      <w:r>
+        <w:rPr>
+          <w:rFonts w:ascii="Calibri" w:eastAsia="Calibri" w:hAnsi="Calibri" w:cs="Calibri"/>
+          <w:sz w:val="38"/>
+          <w:szCs w:val="38"/>
+          <w:lang w:val="en-US"/>
+        </w:rPr>
+        <w:t>Scheideggstrasse 66, 8002 Zürich</w:t>
+      </w:r>
+      <w:r>
+        <w:rPr>
+          <w:rFonts w:ascii="Calibri" w:eastAsia="Calibri" w:hAnsi="Calibri" w:cs="Calibri"/>
+          <w:sz w:val="38"/>
+          <w:szCs w:val="38"/>
+          <w:lang w:val="en-US"/>
+        </w:rPr>
+      </w:r>
+      <w:r>
+        <w:rPr>
+          <w:rFonts w:ascii="Calibri" w:eastAsia="Calibri" w:hAnsi="Calibri" w:cs="Calibri"/>
+          <w:sz w:val="38"/>
+          <w:szCs w:val="38"/>
+          <w:lang w:val="en-US"/>
+        </w:rPr>
+      </w:r>
+      <w:r>
+        <w:rPr>
+          <w:rFonts w:ascii="Calibri" w:eastAsia="Calibri" w:hAnsi="Calibri" w:cs="Calibri"/>
+          <w:sz w:val="38"/>
+          <w:szCs w:val="38"/>
+          <w:lang w:val="en-US"/>
+        </w:rPr>
+      </w:r>
+      <w:r>
+        <w:rPr>
+          <w:rFonts w:ascii="Calibri" w:eastAsia="Calibri" w:hAnsi="Calibri" w:cs="Calibri"/>
+          <w:sz w:val="38"/>
+          <w:szCs w:val="38"/>
+          <w:lang w:val="en-US"/>
+        </w:rPr>
+      </w:r>
+    </w:p>
+    <w:p>
+      <w:pPr>
+        <w:spacing w:line="53" w:lineRule="exact"/>
+        <w:rPr>
+          <w:sz w:val="20"/>
+          <w:szCs w:val="20"/>
+          <w:lang w:val="en-US"/>
+        </w:rPr>
+      </w:pPr>
+    </w:p>
+    <w:p>
+      <w:pPr>
+        <w:ind w:left="8640"/>
+        <w:rPr>
+          <w:sz w:val="20"/>
+          <w:szCs w:val="20"/>
+          <w:lang w:val="en-US"/>
+        </w:rPr>
+      </w:pPr>
+      <w:r>
+        <w:rPr>
+          <w:rFonts w:ascii="Calibri" w:eastAsia="Calibri" w:hAnsi="Calibri" w:cs="Calibri"/>
+          <w:b/>
+          <w:bCs/>
+          <w:sz w:val="38"/>
+          <w:szCs w:val="38"/>
+          <w:lang w:val="en-US"/>
+        </w:rPr>
         <w:t>Klägerin</w:t>
       </w:r>
     </w:p>
@@ -697,6 +770,22 @@
           <w:lang w:val="en-US"/>
         </w:rPr>
       </w:r>
+      <w:r>
+        <w:rPr>
+          <w:rFonts w:ascii="Calibri" w:eastAsia="Calibri" w:hAnsi="Calibri" w:cs="Calibri"/>
+          <w:sz w:val="37"/>
+          <w:szCs w:val="37"/>
+          <w:lang w:val="en-US"/>
+        </w:rPr>
+      </w:r>
+      <w:r>
+        <w:rPr>
+          <w:rFonts w:ascii="Calibri" w:eastAsia="Calibri" w:hAnsi="Calibri" w:cs="Calibri"/>
+          <w:sz w:val="37"/>
+          <w:szCs w:val="37"/>
+          <w:lang w:val="en-US"/>
+        </w:rPr>
+      </w:r>
     </w:p>
     <w:p>
       <w:pPr>
@@ -743,7 +832,7 @@
           <w:szCs w:val="38"/>
           <w:lang w:val="en-US"/>
         </w:rPr>
-        <w:t>Peter Meister, Werbegrafiker, Klingentalstsrasse 41, Postfach 120, 4057 Basel</w:t>
+        <w:t>Peter Meister</w:t>
       </w:r>
       <w:r>
         <w:rPr>
@@ -768,54 +857,92 @@
       <w:r>
         <w:rPr>
           <w:rFonts w:ascii="Calibri" w:eastAsia="Calibri" w:hAnsi="Calibri" w:cs="Calibri"/>
-          <w:sz w:val="38"/>
-          <w:szCs w:val="38"/>
-          <w:lang w:val="en-US"/>
-        </w:rPr>
-      </w:r>
-      <w:r>
-        <w:rPr>
-          <w:rFonts w:ascii="Calibri" w:eastAsia="Calibri" w:hAnsi="Calibri" w:cs="Calibri"/>
-          <w:sz w:val="38"/>
-          <w:szCs w:val="38"/>
-          <w:lang w:val="en-US"/>
-        </w:rPr>
-      </w:r>
-      <w:r>
-        <w:rPr>
-          <w:rFonts w:ascii="Calibri" w:eastAsia="Calibri" w:hAnsi="Calibri" w:cs="Calibri"/>
-          <w:sz w:val="38"/>
-          <w:szCs w:val="38"/>
-          <w:lang w:val="en-US"/>
-        </w:rPr>
-      </w:r>
-      <w:r>
-        <w:rPr>
-          <w:rFonts w:ascii="Calibri" w:eastAsia="Calibri" w:hAnsi="Calibri" w:cs="Calibri"/>
-          <w:sz w:val="38"/>
-          <w:szCs w:val="38"/>
-          <w:lang w:val="en-US"/>
-        </w:rPr>
-      </w:r>
-    </w:p>
-    <w:p>
-      <w:pPr>
-        <w:ind w:left="8640"/>
-        <w:rPr>
-          <w:sz w:val="20"/>
-          <w:szCs w:val="20"/>
-          <w:lang w:val="en-US"/>
-        </w:rPr>
-      </w:pPr>
-      <w:r>
-        <w:rPr>
-          <w:rFonts w:ascii="Calibri" w:eastAsia="Calibri" w:hAnsi="Calibri" w:cs="Calibri"/>
           <w:b/>
           <w:bCs/>
           <w:sz w:val="38"/>
           <w:szCs w:val="38"/>
           <w:lang w:val="en-US"/>
         </w:rPr>
+      </w:r>
+      <w:r>
+        <w:rPr>
+          <w:rFonts w:ascii="Calibri" w:eastAsia="Calibri" w:hAnsi="Calibri" w:cs="Calibri"/>
+          <w:b/>
+          <w:bCs/>
+          <w:sz w:val="38"/>
+          <w:szCs w:val="38"/>
+          <w:lang w:val="en-US"/>
+        </w:rPr>
+      </w:r>
+      <w:r>
+        <w:rPr>
+          <w:rFonts w:ascii="Calibri" w:eastAsia="Calibri" w:hAnsi="Calibri" w:cs="Calibri"/>
+          <w:sz w:val="38"/>
+          <w:szCs w:val="38"/>
+          <w:lang w:val="en-US"/>
+        </w:rPr>
+        <w:t xml:space="preserve">, </w:t>
+      </w:r>
+      <w:r>
+        <w:rPr>
+          <w:rFonts w:ascii="Calibri" w:eastAsia="Calibri" w:hAnsi="Calibri" w:cs="Calibri"/>
+          <w:sz w:val="38"/>
+          <w:szCs w:val="38"/>
+          <w:lang w:val="en-US"/>
+        </w:rPr>
+        <w:t>Werbegrafiker, Klingentalstsrasse 41, Postfach 120, 4057 Basel</w:t>
+      </w:r>
+      <w:r>
+        <w:rPr>
+          <w:rFonts w:ascii="Calibri" w:eastAsia="Calibri" w:hAnsi="Calibri" w:cs="Calibri"/>
+          <w:sz w:val="38"/>
+          <w:szCs w:val="38"/>
+          <w:lang w:val="en-US"/>
+        </w:rPr>
+      </w:r>
+      <w:r>
+        <w:rPr>
+          <w:rFonts w:ascii="Calibri" w:eastAsia="Calibri" w:hAnsi="Calibri" w:cs="Calibri"/>
+          <w:sz w:val="38"/>
+          <w:szCs w:val="38"/>
+          <w:lang w:val="en-US"/>
+        </w:rPr>
+      </w:r>
+      <w:r>
+        <w:rPr>
+          <w:rFonts w:ascii="Calibri" w:eastAsia="Calibri" w:hAnsi="Calibri" w:cs="Calibri"/>
+          <w:sz w:val="38"/>
+          <w:szCs w:val="38"/>
+          <w:lang w:val="en-US"/>
+        </w:rPr>
+      </w:r>
+      <w:r>
+        <w:rPr>
+          <w:rFonts w:ascii="Calibri" w:eastAsia="Calibri" w:hAnsi="Calibri" w:cs="Calibri"/>
+          <w:sz w:val="38"/>
+          <w:szCs w:val="38"/>
+          <w:lang w:val="en-US"/>
+        </w:rPr>
+      </w:r>
+    </w:p>
+    <w:p>
+      <w:pPr>
+        <w:ind w:left="8640"/>
+        <w:rPr>
+          <w:sz w:val="20"/>
+          <w:szCs w:val="20"/>
+          <w:lang w:val="en-US"/>
+        </w:rPr>
+      </w:pPr>
+      <w:r>
+        <w:rPr>
+          <w:rFonts w:ascii="Calibri" w:eastAsia="Calibri" w:hAnsi="Calibri" w:cs="Calibri"/>
+          <w:b/>
+          <w:bCs/>
+          <w:sz w:val="38"/>
+          <w:szCs w:val="38"/>
+          <w:lang w:val="en-US"/>
+        </w:rPr>
         <w:t>Beklagter</w:t>
       </w:r>
     </w:p>
@@ -837,6 +964,22 @@
           <w:lang w:val="en-US"/>
         </w:rPr>
         <w:t>vetreten durch RA Dr. Mark Sacher, Sacher Rechtsanwälte, Freie Strasse 45, Postfach, 4001 Basel</w:t>
+      </w:r>
+      <w:r>
+        <w:rPr>
+          <w:rFonts w:ascii="Calibri" w:eastAsia="Calibri" w:hAnsi="Calibri" w:cs="Calibri"/>
+          <w:sz w:val="38"/>
+          <w:szCs w:val="38"/>
+          <w:lang w:val="en-US"/>
+        </w:rPr>
+      </w:r>
+      <w:r>
+        <w:rPr>
+          <w:rFonts w:ascii="Calibri" w:eastAsia="Calibri" w:hAnsi="Calibri" w:cs="Calibri"/>
+          <w:sz w:val="38"/>
+          <w:szCs w:val="38"/>
+          <w:lang w:val="en-US"/>
+        </w:rPr>
       </w:r>
       <w:r>
         <w:rPr>
@@ -1462,21 +1605,43 @@
           <w:sz w:val="44"/>
           <w:szCs w:val="44"/>
         </w:rPr>
-        <w:t xml:space="preserve">Dr. Mark Sacher </w:t>
-      </w:r>
-      <w:r>
-        <w:rPr>
-          <w:rFonts w:ascii="Calibri" w:eastAsia="Calibri" w:hAnsi="Calibri" w:cs="Calibri"/>
-          <w:sz w:val="44"/>
-          <w:szCs w:val="44"/>
-        </w:rPr>
-      </w:r>
-      <w:r>
-        <w:rPr>
-          <w:rFonts w:ascii="Calibri" w:eastAsia="Calibri" w:hAnsi="Calibri" w:cs="Calibri"/>
-          <w:sz w:val="44"/>
-          <w:szCs w:val="44"/>
-        </w:rPr>
+        <w:t>Dr. Mark Sacher</w:t>
+      </w:r>
+      <w:r>
+        <w:rPr>
+          <w:rFonts w:ascii="Calibri" w:eastAsia="Calibri" w:hAnsi="Calibri" w:cs="Calibri"/>
+          <w:sz w:val="44"/>
+          <w:szCs w:val="44"/>
+        </w:rPr>
+      </w:r>
+      <w:r>
+        <w:rPr>
+          <w:rFonts w:ascii="Calibri" w:eastAsia="Calibri" w:hAnsi="Calibri" w:cs="Calibri"/>
+          <w:sz w:val="44"/>
+          <w:szCs w:val="44"/>
+        </w:rPr>
+      </w:r>
+      <w:r>
+        <w:rPr>
+          <w:rFonts w:ascii="Calibri" w:eastAsia="Calibri" w:hAnsi="Calibri" w:cs="Calibri"/>
+          <w:sz w:val="44"/>
+          <w:szCs w:val="44"/>
+        </w:rPr>
+      </w:r>
+      <w:r>
+        <w:rPr>
+          <w:rFonts w:ascii="Calibri" w:eastAsia="Calibri" w:hAnsi="Calibri" w:cs="Calibri"/>
+          <w:sz w:val="44"/>
+          <w:szCs w:val="44"/>
+        </w:rPr>
+      </w:r>
+      <w:r>
+        <w:rPr>
+          <w:rFonts w:ascii="Calibri" w:eastAsia="Calibri" w:hAnsi="Calibri" w:cs="Calibri"/>
+          <w:sz w:val="44"/>
+          <w:szCs w:val="44"/>
+        </w:rPr>
+        <w:t xml:space="preserve"> </w:t>
       </w:r>
     </w:p>
     <w:p>
@@ -1514,6 +1679,26 @@
     </w:sectPr>
   </w:body>
 </w:document>
+</file>
+
+<file path=word/footer1.xml><?xml version="1.0" encoding="utf-8"?>
+<w:ftr xmlns:m="http://schemas.openxmlformats.org/officeDocument/2006/math" xmlns:mc="http://schemas.openxmlformats.org/markup-compatibility/2006" xmlns:mo="http://schemas.microsoft.com/office/mac/office/2008/main" xmlns:mv="urn:schemas-microsoft-com:mac:vml" xmlns:o="urn:schemas-microsoft-com:office:office" xmlns:r="http://schemas.openxmlformats.org/officeDocument/2006/relationships" xmlns:v="urn:schemas-microsoft-com:vml" xmlns:w10="urn:schemas-microsoft-com:office:word" xmlns:w14="http://schemas.microsoft.com/office/word/2010/wordml" xmlns:w="http://schemas.openxmlformats.org/wordprocessingml/2006/main" xmlns:wne="http://schemas.microsoft.com/office/word/2006/wordml" xmlns:wp14="http://schemas.microsoft.com/office/word/2010/wordprocessingDrawing" xmlns:wp="http://schemas.openxmlformats.org/drawingml/2006/wordprocessingDrawing" xmlns:wpc="http://schemas.microsoft.com/office/word/2010/wordprocessingCanvas" xmlns:wpg="http://schemas.microsoft.com/office/word/2010/wordprocessingGroup" xmlns:wpi="http://schemas.microsoft.com/office/word/2010/wordprocessingInk" xmlns:wps="http://schemas.microsoft.com/office/word/2010/wordprocessingShape" mc:Ignorable="w14 wp14">
+  <w:p>
+    <w:pPr>
+      <w:pStyle w:val="Footer"/>
+    </w:pPr>
+  </w:p>
+</w:ftr>
+</file>
+
+<file path=word/header1.xml><?xml version="1.0" encoding="utf-8"?>
+<w:hdr xmlns:m="http://schemas.openxmlformats.org/officeDocument/2006/math" xmlns:mc="http://schemas.openxmlformats.org/markup-compatibility/2006" xmlns:mo="http://schemas.microsoft.com/office/mac/office/2008/main" xmlns:mv="urn:schemas-microsoft-com:mac:vml" xmlns:o="urn:schemas-microsoft-com:office:office" xmlns:r="http://schemas.openxmlformats.org/officeDocument/2006/relationships" xmlns:v="urn:schemas-microsoft-com:vml" xmlns:w10="urn:schemas-microsoft-com:office:word" xmlns:w14="http://schemas.microsoft.com/office/word/2010/wordml" xmlns:w="http://schemas.openxmlformats.org/wordprocessingml/2006/main" xmlns:wne="http://schemas.microsoft.com/office/word/2006/wordml" xmlns:wp14="http://schemas.microsoft.com/office/word/2010/wordprocessingDrawing" xmlns:wp="http://schemas.openxmlformats.org/drawingml/2006/wordprocessingDrawing" xmlns:wpc="http://schemas.microsoft.com/office/word/2010/wordprocessingCanvas" xmlns:wpg="http://schemas.microsoft.com/office/word/2010/wordprocessingGroup" xmlns:wpi="http://schemas.microsoft.com/office/word/2010/wordprocessingInk" xmlns:wps="http://schemas.microsoft.com/office/word/2010/wordprocessingShape" mc:Ignorable="w14 wp14">
+  <w:p>
+    <w:pPr>
+      <w:pStyle w:val="Header"/>
+    </w:pPr>
+  </w:p>
+</w:hdr>
 </file>
 
 <file path=word/numbering.xml><?xml version="1.0" encoding="utf-8"?>

</xml_diff>